<commit_message>
Avances al 8 de Marzo
Avances en resultados. Falta reordenamiento
</commit_message>
<xml_diff>
--- a/procedimiento entrevista 2.docx
+++ b/procedimiento entrevista 2.docx
@@ -54,20 +54,8 @@
           <w:lang w:val="es-ES"/>
         </w:rPr>
       </w:pPr>
-    </w:p>
-    <w:p>
-      <w:pPr>
-        <w:rPr>
-          <w:lang w:val="es-ES"/>
-        </w:rPr>
-      </w:pPr>
-    </w:p>
-    <w:p>
-      <w:pPr>
-        <w:rPr>
-          <w:lang w:val="es-ES"/>
-        </w:rPr>
-      </w:pPr>
+      <w:bookmarkStart w:id="0" w:name="_GoBack"/>
+      <w:bookmarkEnd w:id="0"/>
     </w:p>
     <w:p>
       <w:pPr>
@@ -269,6 +257,33 @@
     </w:p>
     <w:p>
       <w:pPr>
+        <w:pStyle w:val="Prrafodelista"/>
+        <w:numPr>
+          <w:ilvl w:val="0"/>
+          <w:numId w:val="1"/>
+        </w:numPr>
+        <w:rPr>
+          <w:lang w:val="es-ES"/>
+        </w:rPr>
+      </w:pPr>
+      <w:r>
+        <w:rPr>
+          <w:lang w:val="es-ES"/>
+        </w:rPr>
+        <w:t>Tareas</w:t>
+      </w:r>
+    </w:p>
+    <w:p>
+      <w:pPr>
+        <w:pStyle w:val="Prrafodelista"/>
+        <w:ind w:left="1440"/>
+        <w:rPr>
+          <w:lang w:val="es-ES"/>
+        </w:rPr>
+      </w:pPr>
+    </w:p>
+    <w:p>
+      <w:pPr>
         <w:rPr>
           <w:lang w:val="es-ES"/>
         </w:rPr>
@@ -321,8 +336,6 @@
         </w:rPr>
         <w:t>Opiniones y/o Sugerencias</w:t>
       </w:r>
-      <w:bookmarkStart w:id="0" w:name="_GoBack"/>
-      <w:bookmarkEnd w:id="0"/>
     </w:p>
     <w:sectPr>
       <w:pgSz w:w="11900" w:h="16840"/>
@@ -339,7 +352,7 @@
   <w:abstractNum w:abstractNumId="0">
     <w:nsid w:val="41ED6FD9"/>
     <w:multiLevelType w:val="hybridMultilevel"/>
-    <w:tmpl w:val="8C0ABFA0"/>
+    <w:tmpl w:val="47E8F054"/>
     <w:lvl w:ilvl="0" w:tplc="040A000F">
       <w:start w:val="1"/>
       <w:numFmt w:val="decimal"/>
@@ -352,9 +365,9 @@
         <w:rFonts w:hint="default"/>
       </w:rPr>
     </w:lvl>
-    <w:lvl w:ilvl="1" w:tplc="040A0019" w:tentative="1">
+    <w:lvl w:ilvl="1" w:tplc="040A000F">
       <w:start w:val="1"/>
-      <w:numFmt w:val="lowerLetter"/>
+      <w:numFmt w:val="decimal"/>
       <w:lvlText w:val="%2."/>
       <w:lvlJc w:val="left"/>
       <w:pPr>

</xml_diff>